<commit_message>
Fix to use EMUFI-Dev font, one reference added.
</commit_message>
<xml_diff>
--- a/docs/EMUFI-Flyer.docx
+++ b/docs/EMUFI-Flyer.docx
@@ -1,6 +1,6 @@
 
 <file path=word/document.xml><?xml version="1.0" encoding="utf-8"?>
-<w:document xmlns:wpc="http://schemas.microsoft.com/office/word/2010/wordprocessingCanvas" xmlns:cx="http://schemas.microsoft.com/office/drawing/2014/chartex" xmlns:cx1="http://schemas.microsoft.com/office/drawing/2015/9/8/chartex" xmlns:cx2="http://schemas.microsoft.com/office/drawing/2015/10/21/chartex" xmlns:cx3="http://schemas.microsoft.com/office/drawing/2016/5/9/chartex" xmlns:cx4="http://schemas.microsoft.com/office/drawing/2016/5/10/chartex" xmlns:cx5="http://schemas.microsoft.com/office/drawing/2016/5/11/chartex" xmlns:cx6="http://schemas.microsoft.com/office/drawing/2016/5/12/chartex" xmlns:cx7="http://schemas.microsoft.com/office/drawing/2016/5/13/chartex" xmlns:cx8="http://schemas.microsoft.com/office/drawing/2016/5/14/chartex" xmlns:mc="http://schemas.openxmlformats.org/markup-compatibility/2006" xmlns:aink="http://schemas.microsoft.com/office/drawing/2016/ink" xmlns:am3d="http://schemas.microsoft.com/office/drawing/2017/model3d" xmlns:o="urn:schemas-microsoft-com:office:office" xmlns:r="http://schemas.openxmlformats.org/officeDocument/2006/relationships" xmlns:m="http://schemas.openxmlformats.org/officeDocument/2006/math" xmlns:v="urn:schemas-microsoft-com:vml" xmlns:wp14="http://schemas.microsoft.com/office/word/2010/wordprocessingDrawing" xmlns:wp="http://schemas.openxmlformats.org/drawingml/2006/wordprocessingDrawing" xmlns:w10="urn:schemas-microsoft-com:office:word" xmlns:w="http://schemas.openxmlformats.org/wordprocessingml/2006/main" xmlns:w14="http://schemas.microsoft.com/office/word/2010/wordml" xmlns:w15="http://schemas.microsoft.com/office/word/2012/wordml" xmlns:w16cid="http://schemas.microsoft.com/office/word/2016/wordml/cid" xmlns:w16se="http://schemas.microsoft.com/office/word/2015/wordml/symex" xmlns:wpg="http://schemas.microsoft.com/office/word/2010/wordprocessingGroup" xmlns:wpi="http://schemas.microsoft.com/office/word/2010/wordprocessingInk" xmlns:wne="http://schemas.microsoft.com/office/word/2006/wordml" xmlns:wps="http://schemas.microsoft.com/office/word/2010/wordprocessingShape" mc:Ignorable="w14 w15 w16se w16cid wp14">
+<w:document xmlns:wpc="http://schemas.microsoft.com/office/word/2010/wordprocessingCanvas" xmlns:cx="http://schemas.microsoft.com/office/drawing/2014/chartex" xmlns:cx1="http://schemas.microsoft.com/office/drawing/2015/9/8/chartex" xmlns:cx2="http://schemas.microsoft.com/office/drawing/2015/10/21/chartex" xmlns:cx3="http://schemas.microsoft.com/office/drawing/2016/5/9/chartex" xmlns:cx4="http://schemas.microsoft.com/office/drawing/2016/5/10/chartex" xmlns:cx5="http://schemas.microsoft.com/office/drawing/2016/5/11/chartex" xmlns:cx6="http://schemas.microsoft.com/office/drawing/2016/5/12/chartex" xmlns:cx7="http://schemas.microsoft.com/office/drawing/2016/5/13/chartex" xmlns:cx8="http://schemas.microsoft.com/office/drawing/2016/5/14/chartex" xmlns:mc="http://schemas.openxmlformats.org/markup-compatibility/2006" xmlns:aink="http://schemas.microsoft.com/office/drawing/2016/ink" xmlns:am3d="http://schemas.microsoft.com/office/drawing/2017/model3d" xmlns:o="urn:schemas-microsoft-com:office:office" xmlns:r="http://schemas.openxmlformats.org/officeDocument/2006/relationships" xmlns:m="http://schemas.openxmlformats.org/officeDocument/2006/math" xmlns:v="urn:schemas-microsoft-com:vml" xmlns:wp14="http://schemas.microsoft.com/office/word/2010/wordprocessingDrawing" xmlns:wp="http://schemas.openxmlformats.org/drawingml/2006/wordprocessingDrawing" xmlns:w10="urn:schemas-microsoft-com:office:word" xmlns:w="http://schemas.openxmlformats.org/wordprocessingml/2006/main" xmlns:w14="http://schemas.microsoft.com/office/word/2010/wordml" xmlns:w15="http://schemas.microsoft.com/office/word/2012/wordml" xmlns:w16cex="http://schemas.microsoft.com/office/word/2018/wordml/cex" xmlns:w16cid="http://schemas.microsoft.com/office/word/2016/wordml/cid" xmlns:w16="http://schemas.microsoft.com/office/word/2018/wordml" xmlns:w16se="http://schemas.microsoft.com/office/word/2015/wordml/symex" xmlns:wpg="http://schemas.microsoft.com/office/word/2010/wordprocessingGroup" xmlns:wpi="http://schemas.microsoft.com/office/word/2010/wordprocessingInk" xmlns:wne="http://schemas.microsoft.com/office/word/2006/wordml" xmlns:wps="http://schemas.microsoft.com/office/word/2010/wordprocessingShape" mc:Ignorable="w14 w15 w16se w16cid w16 w16cex wp14">
   <w:body>
     <w:p>
       <w:pPr>
@@ -458,27 +458,7 @@
           <w:sz w:val="20"/>
           <w:szCs w:val="20"/>
         </w:rPr>
-        <w:t xml:space="preserve">A simple survey finds some 300 letters forms, numeral variants, punctuation and </w:t>
-      </w:r>
-      <w:proofErr w:type="spellStart"/>
-      <w:r>
-        <w:rPr>
-          <w:rFonts w:eastAsia="Times New Roman" w:cstheme="minorHAnsi"/>
-          <w:color w:val="212121"/>
-          <w:sz w:val="20"/>
-          <w:szCs w:val="20"/>
-        </w:rPr>
-        <w:t>zaima</w:t>
-      </w:r>
-      <w:proofErr w:type="spellEnd"/>
-      <w:r>
-        <w:rPr>
-          <w:rFonts w:eastAsia="Times New Roman" w:cstheme="minorHAnsi"/>
-          <w:color w:val="212121"/>
-          <w:sz w:val="20"/>
-          <w:szCs w:val="20"/>
-        </w:rPr>
-        <w:t xml:space="preserve"> </w:t>
+        <w:t xml:space="preserve">A simple survey finds some 300 letters forms, numeral variants, punctuation and zaima </w:t>
       </w:r>
       <w:r>
         <w:rPr>
@@ -653,8 +633,6 @@
         </w:rPr>
         <w:t xml:space="preserve"> </w:t>
       </w:r>
-      <w:bookmarkStart w:id="0" w:name="_GoBack"/>
-      <w:bookmarkEnd w:id="0"/>
       <w:r>
         <w:rPr>
           <w:rFonts w:eastAsia="Times New Roman" w:cstheme="minorHAnsi"/>
@@ -961,25 +939,14 @@
                 <w:szCs w:val="40"/>
               </w:rPr>
             </w:pPr>
-            <w:proofErr w:type="spellStart"/>
-            <w:r>
-              <w:rPr>
-                <w:rFonts w:ascii="Abyssinica SIL" w:eastAsia="Times New Roman" w:hAnsi="Abyssinica SIL" w:cs="Abyssinica SIL"/>
-                <w:color w:val="000000"/>
-                <w:sz w:val="40"/>
-                <w:szCs w:val="40"/>
-              </w:rPr>
-              <w:t>ኵሉ፡መዋዕሊሁ፡ለአዳም</w:t>
-            </w:r>
-            <w:proofErr w:type="spellEnd"/>
-            <w:r>
-              <w:rPr>
-                <w:rFonts w:ascii="Abyssinica SIL" w:eastAsia="Times New Roman" w:hAnsi="Abyssinica SIL" w:cs="Abyssinica SIL"/>
-                <w:color w:val="000000"/>
-                <w:sz w:val="40"/>
-                <w:szCs w:val="40"/>
-              </w:rPr>
-              <w:t>፡</w:t>
+            <w:r>
+              <w:rPr>
+                <w:rFonts w:ascii="Abyssinica SIL" w:eastAsia="Times New Roman" w:hAnsi="Abyssinica SIL" w:cs="Abyssinica SIL"/>
+                <w:color w:val="000000"/>
+                <w:sz w:val="40"/>
+                <w:szCs w:val="40"/>
+              </w:rPr>
+              <w:t>ኵሉ፡መዋዕሊሁ፡ለአዳም፡</w:t>
             </w:r>
           </w:p>
           <w:p>
@@ -994,7 +961,7 @@
             </w:pPr>
             <w:r>
               <w:rPr>
-                <w:rFonts w:ascii="Abyssinica SIL Zaima" w:hAnsi="Abyssinica SIL Zaima" w:cs="Abyssinica SIL Zaima"/>
+                <w:rFonts w:ascii="EMUFI Dev" w:hAnsi="EMUFI Dev" w:cs="EMUFI Dev"/>
                 <w:color w:val="FF0000"/>
                 <w:sz w:val="40"/>
                 <w:szCs w:val="40"/>
@@ -1012,7 +979,7 @@
             </w:r>
             <w:r>
               <w:rPr>
-                <w:rFonts w:ascii="Abyssinica SIL Zaima" w:hAnsi="Abyssinica SIL Zaima" w:cs="Abyssinica SIL Zaima"/>
+                <w:rFonts w:ascii="EMUFI Dev" w:hAnsi="EMUFI Dev" w:cs="EMUFI Dev"/>
                 <w:color w:val="FF0000"/>
                 <w:sz w:val="40"/>
                 <w:szCs w:val="40"/>
@@ -1028,7 +995,6 @@
               </w:rPr>
               <w:t>፡</w:t>
             </w:r>
-            <w:proofErr w:type="spellStart"/>
             <w:r>
               <w:rPr>
                 <w:rFonts w:ascii="Abyssinica SIL" w:eastAsia="Times New Roman" w:hAnsi="Abyssinica SIL" w:cs="Abyssinica SIL"/>
@@ -1040,7 +1006,7 @@
             </w:r>
             <w:r>
               <w:rPr>
-                <w:rFonts w:ascii="Abyssinica SIL Zaima" w:hAnsi="Abyssinica SIL Zaima" w:cs="Abyssinica SIL Zaima"/>
+                <w:rFonts w:ascii="EMUFI Dev" w:hAnsi="EMUFI Dev" w:cs="EMUFI Dev"/>
                 <w:sz w:val="40"/>
                 <w:szCs w:val="40"/>
               </w:rPr>
@@ -1055,7 +1021,6 @@
               </w:rPr>
               <w:t>ወ</w:t>
             </w:r>
-            <w:proofErr w:type="spellEnd"/>
           </w:p>
           <w:p>
             <w:pPr>
@@ -1067,21 +1032,46 @@
                 <w:szCs w:val="40"/>
               </w:rPr>
             </w:pPr>
-            <w:proofErr w:type="spellStart"/>
-            <w:r>
-              <w:rPr>
-                <w:rFonts w:ascii="Abyssinica SIL" w:eastAsia="Times New Roman" w:hAnsi="Abyssinica SIL" w:cs="Abyssinica SIL"/>
-                <w:color w:val="000000"/>
-                <w:sz w:val="40"/>
-                <w:szCs w:val="40"/>
-              </w:rPr>
-              <w:t>ሐይወ፡ሴት</w:t>
-            </w:r>
-            <w:proofErr w:type="spellEnd"/>
-            <w:r>
-              <w:rPr>
-                <w:rFonts w:ascii="Abyssinica SIL" w:eastAsia="Times New Roman" w:hAnsi="Abyssinica SIL" w:cs="Abyssinica SIL"/>
-                <w:color w:val="000000"/>
+            <w:r>
+              <w:rPr>
+                <w:rFonts w:ascii="Abyssinica SIL" w:eastAsia="Times New Roman" w:hAnsi="Abyssinica SIL" w:cs="Abyssinica SIL"/>
+                <w:color w:val="000000"/>
+                <w:sz w:val="40"/>
+                <w:szCs w:val="40"/>
+              </w:rPr>
+              <w:t>ሐይወ፡ሴት፡</w:t>
+            </w:r>
+            <w:r>
+              <w:rPr>
+                <w:rFonts w:ascii="EMUFI Dev" w:hAnsi="EMUFI Dev" w:cs="EMUFI Dev"/>
+                <w:color w:val="FF0000"/>
+                <w:sz w:val="40"/>
+                <w:szCs w:val="40"/>
+              </w:rPr>
+              <w:t></w:t>
+            </w:r>
+            <w:r>
+              <w:rPr>
+                <w:rFonts w:ascii="Abyssinica SIL" w:eastAsia="Times New Roman" w:hAnsi="Abyssinica SIL" w:cs="Abyssinica SIL"/>
+                <w:color w:val="000000"/>
+                <w:sz w:val="40"/>
+                <w:szCs w:val="40"/>
+              </w:rPr>
+              <w:t>ወ</w:t>
+            </w:r>
+            <w:r>
+              <w:rPr>
+                <w:rFonts w:ascii="EMUFI Dev" w:hAnsi="EMUFI Dev" w:cs="EMUFI Dev"/>
+                <w:color w:val="FF0000"/>
+                <w:sz w:val="40"/>
+                <w:szCs w:val="40"/>
+              </w:rPr>
+              <w:t></w:t>
+            </w:r>
+            <w:r>
+              <w:rPr>
+                <w:rFonts w:ascii="Abyssinica SIL" w:eastAsia="Times New Roman" w:hAnsi="Abyssinica SIL" w:cs="Abyssinica SIL"/>
+                <w:color w:val="FF0000"/>
                 <w:sz w:val="40"/>
                 <w:szCs w:val="40"/>
               </w:rPr>
@@ -1089,59 +1079,12 @@
             </w:r>
             <w:r>
               <w:rPr>
-                <w:rFonts w:ascii="Abyssinica SIL Zaima" w:hAnsi="Abyssinica SIL Zaima" w:cs="Abyssinica SIL Zaima"/>
-                <w:color w:val="FF0000"/>
-                <w:sz w:val="40"/>
-                <w:szCs w:val="40"/>
-              </w:rPr>
-              <w:t></w:t>
-            </w:r>
-            <w:r>
-              <w:rPr>
-                <w:rFonts w:ascii="Abyssinica SIL" w:eastAsia="Times New Roman" w:hAnsi="Abyssinica SIL" w:cs="Abyssinica SIL"/>
-                <w:color w:val="000000"/>
-                <w:sz w:val="40"/>
-                <w:szCs w:val="40"/>
-              </w:rPr>
-              <w:t>ወ</w:t>
-            </w:r>
-            <w:r>
-              <w:rPr>
-                <w:rFonts w:ascii="Abyssinica SIL Zaima" w:hAnsi="Abyssinica SIL Zaima" w:cs="Abyssinica SIL Zaima"/>
-                <w:color w:val="FF0000"/>
-                <w:sz w:val="40"/>
-                <w:szCs w:val="40"/>
-              </w:rPr>
-              <w:t></w:t>
-            </w:r>
-            <w:r>
-              <w:rPr>
-                <w:rFonts w:ascii="Abyssinica SIL" w:eastAsia="Times New Roman" w:hAnsi="Abyssinica SIL" w:cs="Abyssinica SIL"/>
-                <w:color w:val="FF0000"/>
-                <w:sz w:val="40"/>
-                <w:szCs w:val="40"/>
-              </w:rPr>
-              <w:t>፡</w:t>
-            </w:r>
-            <w:proofErr w:type="spellStart"/>
-            <w:r>
-              <w:rPr>
-                <w:rFonts w:ascii="Abyssinica SIL" w:eastAsia="Times New Roman" w:hAnsi="Abyssinica SIL" w:cs="Abyssinica SIL"/>
-                <w:color w:val="000000"/>
-                <w:sz w:val="40"/>
-                <w:szCs w:val="40"/>
-              </w:rPr>
-              <w:t>ዓመተ</w:t>
-            </w:r>
-            <w:proofErr w:type="spellEnd"/>
-            <w:r>
-              <w:rPr>
-                <w:rFonts w:ascii="Abyssinica SIL" w:eastAsia="Times New Roman" w:hAnsi="Abyssinica SIL" w:cs="Abyssinica SIL"/>
-                <w:color w:val="000000"/>
-                <w:sz w:val="40"/>
-                <w:szCs w:val="40"/>
-              </w:rPr>
-              <w:t>፡</w:t>
+                <w:rFonts w:ascii="Abyssinica SIL" w:eastAsia="Times New Roman" w:hAnsi="Abyssinica SIL" w:cs="Abyssinica SIL"/>
+                <w:color w:val="000000"/>
+                <w:sz w:val="40"/>
+                <w:szCs w:val="40"/>
+              </w:rPr>
+              <w:t>ዓመተ፡</w:t>
             </w:r>
           </w:p>
           <w:p>
@@ -1154,7 +1097,6 @@
                 <w:szCs w:val="40"/>
               </w:rPr>
             </w:pPr>
-            <w:proofErr w:type="spellStart"/>
             <w:r>
               <w:rPr>
                 <w:rFonts w:ascii="Abyssinica SIL" w:eastAsia="Times New Roman" w:hAnsi="Abyssinica SIL" w:cs="Abyssinica SIL"/>
@@ -1175,7 +1117,7 @@
             </w:r>
             <w:r>
               <w:rPr>
-                <w:rFonts w:ascii="Abyssinica SIL Zaima" w:hAnsi="Abyssinica SIL Zaima" w:cs="Abyssinica SIL Zaima"/>
+                <w:rFonts w:ascii="EMUFI Dev" w:hAnsi="EMUFI Dev" w:cs="EMUFI Dev"/>
                 <w:sz w:val="40"/>
                 <w:szCs w:val="40"/>
               </w:rPr>
@@ -1190,7 +1132,6 @@
               </w:rPr>
               <w:t>ወሐይ</w:t>
             </w:r>
-            <w:proofErr w:type="spellEnd"/>
           </w:p>
           <w:p>
             <w:pPr>
@@ -1202,7 +1143,6 @@
                 <w:szCs w:val="40"/>
               </w:rPr>
             </w:pPr>
-            <w:proofErr w:type="spellStart"/>
             <w:r>
               <w:rPr>
                 <w:rFonts w:ascii="Abyssinica SIL" w:eastAsia="Times New Roman" w:hAnsi="Abyssinica SIL" w:cs="Abyssinica SIL"/>
@@ -1212,7 +1152,6 @@
               </w:rPr>
               <w:t>ወ፡ሴት፡እምድኅረ፡ወለዶ፡ለ</w:t>
             </w:r>
-            <w:proofErr w:type="spellEnd"/>
           </w:p>
           <w:p>
             <w:pPr>
@@ -1224,7 +1163,6 @@
                 <w:szCs w:val="40"/>
               </w:rPr>
             </w:pPr>
-            <w:proofErr w:type="spellStart"/>
             <w:r>
               <w:rPr>
                 <w:rFonts w:ascii="Abyssinica SIL" w:eastAsia="Times New Roman" w:hAnsi="Abyssinica SIL" w:cs="Abyssinica SIL"/>
@@ -1243,7 +1181,6 @@
               </w:rPr>
               <w:t>ስ</w:t>
             </w:r>
-            <w:proofErr w:type="spellEnd"/>
             <w:r>
               <w:rPr>
                 <w:rFonts w:ascii="Abyssinica SIL" w:eastAsia="Times New Roman" w:hAnsi="Abyssinica SIL" w:cs="Abyssinica SIL"/>
@@ -1255,17 +1192,183 @@
             </w:r>
             <w:r>
               <w:rPr>
-                <w:rFonts w:ascii="Abyssinica SIL Zaima" w:hAnsi="Abyssinica SIL Zaima" w:cs="Abyssinica SIL Zaima"/>
+                <w:rFonts w:ascii="EMUFI Dev" w:hAnsi="EMUFI Dev" w:cs="EMUFI Dev"/>
                 <w:color w:val="FF0000"/>
-                <w:sz w:val="36"/>
-                <w:szCs w:val="36"/>
+                <w:sz w:val="40"/>
+                <w:szCs w:val="40"/>
               </w:rPr>
               <w:t></w:t>
             </w:r>
             <w:r>
               <w:rPr>
                 <w:rStyle w:val="Emphasis"/>
-                <w:rFonts w:ascii="Abyssinica SIL Zaima" w:hAnsi="Abyssinica SIL Zaima" w:cs="Abyssinica SIL Zaima"/>
+                <w:rFonts w:ascii="EMUFI Dev" w:hAnsi="EMUFI Dev" w:cs="EMUFI Dev"/>
+                <w:i w:val="0"/>
+                <w:color w:val="FF0000"/>
+                <w:sz w:val="40"/>
+                <w:szCs w:val="40"/>
+              </w:rPr>
+              <w:t></w:t>
+            </w:r>
+            <w:r>
+              <w:rPr>
+                <w:rFonts w:ascii="EMUFI Dev" w:hAnsi="EMUFI Dev" w:cs="EMUFI Dev"/>
+                <w:color w:val="FF0000"/>
+                <w:sz w:val="40"/>
+                <w:szCs w:val="40"/>
+              </w:rPr>
+              <w:t></w:t>
+            </w:r>
+            <w:r>
+              <w:rPr>
+                <w:rStyle w:val="Emphasis"/>
+                <w:rFonts w:ascii="EMUFI Dev" w:hAnsi="EMUFI Dev" w:cs="EMUFI Dev"/>
+                <w:i w:val="0"/>
+                <w:color w:val="FF0000"/>
+                <w:sz w:val="40"/>
+                <w:szCs w:val="40"/>
+              </w:rPr>
+              <w:t></w:t>
+            </w:r>
+            <w:r>
+              <w:rPr>
+                <w:rFonts w:ascii="Abyssinica SIL" w:eastAsia="Times New Roman" w:hAnsi="Abyssinica SIL" w:cs="Abyssinica SIL"/>
+                <w:color w:val="FF0000"/>
+                <w:sz w:val="40"/>
+                <w:szCs w:val="40"/>
+              </w:rPr>
+              <w:t>፡</w:t>
+            </w:r>
+            <w:r>
+              <w:rPr>
+                <w:rFonts w:ascii="Abyssinica SIL" w:eastAsia="Times New Roman" w:hAnsi="Abyssinica SIL" w:cs="Abyssinica SIL"/>
+                <w:color w:val="000000"/>
+                <w:sz w:val="40"/>
+                <w:szCs w:val="40"/>
+              </w:rPr>
+              <w:t>ወ</w:t>
+            </w:r>
+            <w:r>
+              <w:rPr>
+                <w:rFonts w:ascii="Abyssinica SIL" w:eastAsia="Times New Roman" w:hAnsi="Abyssinica SIL" w:cs="Abyssinica SIL"/>
+                <w:color w:val="FF0000"/>
+                <w:sz w:val="40"/>
+                <w:szCs w:val="40"/>
+              </w:rPr>
+              <w:t>፯፡</w:t>
+            </w:r>
+            <w:r>
+              <w:rPr>
+                <w:rFonts w:ascii="Abyssinica SIL" w:eastAsia="Times New Roman" w:hAnsi="Abyssinica SIL" w:cs="Abyssinica SIL"/>
+                <w:color w:val="000000"/>
+                <w:sz w:val="40"/>
+                <w:szCs w:val="40"/>
+              </w:rPr>
+              <w:t>ዓመተ</w:t>
+            </w:r>
+            <w:r>
+              <w:rPr>
+                <w:rFonts w:ascii="EMUFI Dev" w:hAnsi="EMUFI Dev" w:cs="EMUFI Dev"/>
+                <w:sz w:val="40"/>
+                <w:szCs w:val="40"/>
+              </w:rPr>
+              <w:t></w:t>
+            </w:r>
+            <w:r>
+              <w:rPr>
+                <w:rFonts w:ascii="Abyssinica SIL" w:eastAsia="Times New Roman" w:hAnsi="Abyssinica SIL" w:cs="Abyssinica SIL"/>
+                <w:color w:val="000000"/>
+                <w:sz w:val="40"/>
+                <w:szCs w:val="40"/>
+              </w:rPr>
+              <w:t>ወወ</w:t>
+            </w:r>
+          </w:p>
+          <w:p>
+            <w:pPr>
+              <w:spacing w:line="440" w:lineRule="exact"/>
+              <w:rPr>
+                <w:rFonts w:ascii="Calibri" w:eastAsia="Times New Roman" w:hAnsi="Calibri" w:cs="Calibri"/>
+                <w:color w:val="000000"/>
+                <w:sz w:val="40"/>
+                <w:szCs w:val="40"/>
+              </w:rPr>
+            </w:pPr>
+            <w:r>
+              <w:rPr>
+                <w:rFonts w:ascii="Abyssinica SIL" w:eastAsia="Times New Roman" w:hAnsi="Abyssinica SIL" w:cs="Abyssinica SIL"/>
+                <w:color w:val="000000"/>
+                <w:sz w:val="40"/>
+                <w:szCs w:val="40"/>
+              </w:rPr>
+              <w:t>ለደ፡ደቀ፡ወአዋልደ</w:t>
+            </w:r>
+            <w:r>
+              <w:rPr>
+                <w:rFonts w:ascii="EMUFI Dev" w:hAnsi="EMUFI Dev" w:cs="EMUFI Dev"/>
+                <w:sz w:val="40"/>
+                <w:szCs w:val="40"/>
+              </w:rPr>
+              <w:t></w:t>
+            </w:r>
+            <w:r>
+              <w:rPr>
+                <w:rFonts w:ascii="Abyssinica SIL" w:eastAsia="Times New Roman" w:hAnsi="Abyssinica SIL" w:cs="Abyssinica SIL"/>
+                <w:color w:val="000000"/>
+                <w:sz w:val="40"/>
+                <w:szCs w:val="40"/>
+              </w:rPr>
+              <w:t>ወኮነ፡</w:t>
+            </w:r>
+            <w:r>
+              <w:rPr>
+                <w:rFonts w:ascii="Abyssinica SIL" w:eastAsia="Times New Roman" w:hAnsi="Abyssinica SIL" w:cs="Abyssinica SIL"/>
+                <w:color w:val="000000"/>
+                <w:sz w:val="40"/>
+                <w:szCs w:val="40"/>
+              </w:rPr>
+              <w:br/>
+            </w:r>
+            <w:r>
+              <w:rPr>
+                <w:rFonts w:ascii="Abyssinica SIL" w:eastAsia="Times New Roman" w:hAnsi="Abyssinica SIL" w:cs="Abyssinica SIL"/>
+                <w:color w:val="000000"/>
+                <w:sz w:val="40"/>
+                <w:szCs w:val="40"/>
+              </w:rPr>
+              <w:t>ኵሉ፡መዋዕሊሁ፡</w:t>
+            </w:r>
+            <w:r>
+              <w:rPr>
+                <w:rFonts w:ascii="Abyssinica SIL" w:eastAsia="Times New Roman" w:hAnsi="Abyssinica SIL" w:cs="Abyssinica SIL"/>
+                <w:color w:val="000000"/>
+                <w:sz w:val="40"/>
+                <w:szCs w:val="40"/>
+              </w:rPr>
+              <w:t>ለ</w:t>
+            </w:r>
+            <w:r>
+              <w:rPr>
+                <w:rFonts w:ascii="Abyssinica SIL" w:eastAsia="Times New Roman" w:hAnsi="Abyssinica SIL" w:cs="Abyssinica SIL"/>
+                <w:color w:val="000000"/>
+                <w:sz w:val="40"/>
+                <w:szCs w:val="40"/>
+              </w:rPr>
+              <w:t>ሴት፡</w:t>
+            </w:r>
+            <w:r>
+              <w:rPr>
+                <w:rFonts w:ascii="EMUFI Dev" w:hAnsi="EMUFI Dev" w:cs="EMUFI Dev"/>
+                <w:color w:val="FF0000"/>
+                <w:sz w:val="40"/>
+                <w:szCs w:val="40"/>
+              </w:rPr>
+              <w:t></w:t>
+            </w:r>
+            <w:r>
+              <w:rPr>
+                <w:rStyle w:val="Emphasis"/>
+                <w:rFonts w:ascii="EMUFI Dev" w:hAnsi="EMUFI Dev" w:cs="EMUFI Dev"/>
                 <w:i w:val="0"/>
                 <w:color w:val="FF0000"/>
                 <w:sz w:val="36"/>
@@ -1275,7 +1378,7 @@
             </w:r>
             <w:r>
               <w:rPr>
-                <w:rFonts w:ascii="Abyssinica SIL Zaima" w:hAnsi="Abyssinica SIL Zaima" w:cs="Abyssinica SIL Zaima"/>
+                <w:rFonts w:ascii="EMUFI Dev" w:hAnsi="EMUFI Dev" w:cs="EMUFI Dev"/>
                 <w:color w:val="FF0000"/>
                 <w:sz w:val="36"/>
                 <w:szCs w:val="36"/>
@@ -1285,7 +1388,7 @@
             <w:r>
               <w:rPr>
                 <w:rStyle w:val="Emphasis"/>
-                <w:rFonts w:ascii="Abyssinica SIL Zaima" w:hAnsi="Abyssinica SIL Zaima" w:cs="Abyssinica SIL Zaima"/>
+                <w:rFonts w:ascii="EMUFI Dev" w:hAnsi="EMUFI Dev" w:cs="EMUFI Dev"/>
                 <w:i w:val="0"/>
                 <w:color w:val="FF0000"/>
                 <w:sz w:val="36"/>
@@ -1295,56 +1398,15 @@
             </w:r>
             <w:r>
               <w:rPr>
-                <w:rFonts w:ascii="Abyssinica SIL" w:eastAsia="Times New Roman" w:hAnsi="Abyssinica SIL" w:cs="Abyssinica SIL"/>
+                <w:rStyle w:val="Emphasis"/>
+                <w:rFonts w:ascii="Nyala" w:hAnsi="Nyala" w:cs="EMUFI Dev"/>
+                <w:i w:val="0"/>
                 <w:color w:val="FF0000"/>
-                <w:sz w:val="40"/>
-                <w:szCs w:val="40"/>
+                <w:sz w:val="36"/>
+                <w:szCs w:val="36"/>
+                <w:lang w:val="gez-Ethi-ET"/>
               </w:rPr>
               <w:t>፡</w:t>
-            </w:r>
-            <w:r>
-              <w:rPr>
-                <w:rFonts w:ascii="Abyssinica SIL" w:eastAsia="Times New Roman" w:hAnsi="Abyssinica SIL" w:cs="Abyssinica SIL"/>
-                <w:color w:val="000000"/>
-                <w:sz w:val="40"/>
-                <w:szCs w:val="40"/>
-              </w:rPr>
-              <w:t>ወ</w:t>
-            </w:r>
-            <w:r>
-              <w:rPr>
-                <w:rFonts w:ascii="Abyssinica SIL" w:eastAsia="Times New Roman" w:hAnsi="Abyssinica SIL" w:cs="Abyssinica SIL"/>
-                <w:color w:val="FF0000"/>
-                <w:sz w:val="40"/>
-                <w:szCs w:val="40"/>
-              </w:rPr>
-              <w:t>፯፡</w:t>
-            </w:r>
-            <w:r>
-              <w:rPr>
-                <w:rFonts w:ascii="Abyssinica SIL" w:eastAsia="Times New Roman" w:hAnsi="Abyssinica SIL" w:cs="Abyssinica SIL"/>
-                <w:color w:val="000000"/>
-                <w:sz w:val="40"/>
-                <w:szCs w:val="40"/>
-              </w:rPr>
-              <w:t>ዓመተ</w:t>
-            </w:r>
-            <w:r>
-              <w:rPr>
-                <w:rFonts w:ascii="Abyssinica SIL Zaima" w:hAnsi="Abyssinica SIL Zaima" w:cs="Abyssinica SIL Zaima"/>
-                <w:sz w:val="40"/>
-                <w:szCs w:val="40"/>
-              </w:rPr>
-              <w:t></w:t>
-            </w:r>
-            <w:r>
-              <w:rPr>
-                <w:rFonts w:ascii="Abyssinica SIL" w:eastAsia="Times New Roman" w:hAnsi="Abyssinica SIL" w:cs="Abyssinica SIL"/>
-                <w:color w:val="000000"/>
-                <w:sz w:val="40"/>
-                <w:szCs w:val="40"/>
-              </w:rPr>
-              <w:t>ወወ</w:t>
             </w:r>
           </w:p>
           <w:p>
@@ -1357,19 +1419,43 @@
                 <w:szCs w:val="40"/>
               </w:rPr>
             </w:pPr>
-            <w:proofErr w:type="spellStart"/>
-            <w:r>
-              <w:rPr>
-                <w:rFonts w:ascii="Abyssinica SIL" w:eastAsia="Times New Roman" w:hAnsi="Abyssinica SIL" w:cs="Abyssinica SIL"/>
-                <w:color w:val="000000"/>
-                <w:sz w:val="40"/>
-                <w:szCs w:val="40"/>
-              </w:rPr>
-              <w:t>ለደ፡ደቀ፡ወአዋልደ</w:t>
-            </w:r>
-            <w:r>
-              <w:rPr>
-                <w:rFonts w:ascii="Abyssinica SIL Zaima" w:hAnsi="Abyssinica SIL Zaima" w:cs="Abyssinica SIL Zaima"/>
+            <w:r>
+              <w:rPr>
+                <w:rFonts w:ascii="EMUFI Dev" w:hAnsi="EMUFI Dev" w:cs="EMUFI Dev"/>
+                <w:sz w:val="40"/>
+                <w:szCs w:val="40"/>
+              </w:rPr>
+              <w:t></w:t>
+            </w:r>
+            <w:r>
+              <w:rPr>
+                <w:rFonts w:ascii="Abyssinica SIL" w:eastAsia="Times New Roman" w:hAnsi="Abyssinica SIL" w:cs="Abyssinica SIL"/>
+                <w:color w:val="000000"/>
+                <w:sz w:val="40"/>
+                <w:szCs w:val="40"/>
+              </w:rPr>
+              <w:t>ወ</w:t>
+            </w:r>
+            <w:r>
+              <w:rPr>
+                <w:rFonts w:ascii="EMUFI Dev" w:hAnsi="EMUFI Dev" w:cs="EMUFI Dev"/>
+                <w:sz w:val="40"/>
+                <w:szCs w:val="40"/>
+              </w:rPr>
+              <w:t></w:t>
+            </w:r>
+            <w:r>
+              <w:rPr>
+                <w:rFonts w:ascii="Abyssinica SIL" w:eastAsia="Times New Roman" w:hAnsi="Abyssinica SIL" w:cs="Abyssinica SIL"/>
+                <w:color w:val="000000"/>
+                <w:sz w:val="40"/>
+                <w:szCs w:val="40"/>
+              </w:rPr>
+              <w:t>፡ዓመተ፡ወሞተ</w:t>
+            </w:r>
+            <w:r>
+              <w:rPr>
+                <w:rFonts w:ascii="EMUFI Dev" w:hAnsi="EMUFI Dev" w:cs="EMUFI Dev"/>
                 <w:sz w:val="40"/>
                 <w:szCs w:val="40"/>
               </w:rPr>
@@ -1382,178 +1468,8 @@
                 <w:sz w:val="40"/>
                 <w:szCs w:val="40"/>
               </w:rPr>
-              <w:t>ወኮነ</w:t>
-            </w:r>
-            <w:proofErr w:type="spellEnd"/>
-            <w:r>
-              <w:rPr>
-                <w:rFonts w:ascii="Abyssinica SIL" w:eastAsia="Times New Roman" w:hAnsi="Abyssinica SIL" w:cs="Abyssinica SIL"/>
-                <w:color w:val="000000"/>
-                <w:sz w:val="40"/>
-                <w:szCs w:val="40"/>
-              </w:rPr>
-              <w:t>፡</w:t>
-            </w:r>
-            <w:r>
-              <w:rPr>
-                <w:rFonts w:ascii="Abyssinica SIL" w:eastAsia="Times New Roman" w:hAnsi="Abyssinica SIL" w:cs="Abyssinica SIL"/>
-                <w:color w:val="000000"/>
-                <w:sz w:val="40"/>
-                <w:szCs w:val="40"/>
-              </w:rPr>
-              <w:br/>
-            </w:r>
-            <w:proofErr w:type="spellStart"/>
-            <w:r>
-              <w:rPr>
-                <w:rFonts w:ascii="Abyssinica SIL" w:eastAsia="Times New Roman" w:hAnsi="Abyssinica SIL" w:cs="Abyssinica SIL"/>
-                <w:color w:val="000000"/>
-                <w:sz w:val="40"/>
-                <w:szCs w:val="40"/>
-              </w:rPr>
-              <w:t>ኵሉ፡መዋዕሊሁ፡</w:t>
-            </w:r>
-            <w:r>
-              <w:rPr>
-                <w:rFonts w:ascii="Abyssinica SIL" w:eastAsia="Times New Roman" w:hAnsi="Abyssinica SIL" w:cs="Abyssinica SIL"/>
-                <w:color w:val="000000"/>
-                <w:sz w:val="40"/>
-                <w:szCs w:val="40"/>
-              </w:rPr>
-              <w:t>ለ</w:t>
-            </w:r>
-            <w:r>
-              <w:rPr>
-                <w:rFonts w:ascii="Abyssinica SIL" w:eastAsia="Times New Roman" w:hAnsi="Abyssinica SIL" w:cs="Abyssinica SIL"/>
-                <w:color w:val="000000"/>
-                <w:sz w:val="40"/>
-                <w:szCs w:val="40"/>
-              </w:rPr>
-              <w:t>ሴት</w:t>
-            </w:r>
-            <w:proofErr w:type="spellEnd"/>
-            <w:r>
-              <w:rPr>
-                <w:rFonts w:ascii="Abyssinica SIL" w:eastAsia="Times New Roman" w:hAnsi="Abyssinica SIL" w:cs="Abyssinica SIL"/>
-                <w:color w:val="000000"/>
-                <w:sz w:val="40"/>
-                <w:szCs w:val="40"/>
-              </w:rPr>
-              <w:t>፡</w:t>
-            </w:r>
-            <w:r>
-              <w:rPr>
-                <w:rFonts w:ascii="Abyssinica SIL Zaima" w:hAnsi="Abyssinica SIL Zaima" w:cs="Abyssinica SIL Zaima"/>
-                <w:color w:val="FF0000"/>
-                <w:sz w:val="40"/>
-                <w:szCs w:val="40"/>
-              </w:rPr>
-              <w:t></w:t>
-            </w:r>
-            <w:r>
-              <w:rPr>
-                <w:rStyle w:val="Emphasis"/>
-                <w:rFonts w:ascii="Abyssinica SIL Zaima" w:hAnsi="Abyssinica SIL Zaima" w:cs="Abyssinica SIL Zaima"/>
-                <w:i w:val="0"/>
-                <w:color w:val="FF0000"/>
-                <w:sz w:val="36"/>
-                <w:szCs w:val="36"/>
-              </w:rPr>
-              <w:t></w:t>
-            </w:r>
-            <w:r>
-              <w:rPr>
-                <w:rFonts w:ascii="Abyssinica SIL Zaima" w:hAnsi="Abyssinica SIL Zaima" w:cs="Abyssinica SIL Zaima"/>
-                <w:color w:val="FF0000"/>
-                <w:sz w:val="36"/>
-                <w:szCs w:val="36"/>
-              </w:rPr>
-              <w:t></w:t>
-            </w:r>
-            <w:r>
-              <w:rPr>
-                <w:rStyle w:val="Emphasis"/>
-                <w:rFonts w:ascii="Abyssinica SIL Zaima" w:hAnsi="Abyssinica SIL Zaima" w:cs="Abyssinica SIL Zaima"/>
-                <w:i w:val="0"/>
-                <w:color w:val="FF0000"/>
-                <w:sz w:val="36"/>
-                <w:szCs w:val="36"/>
-              </w:rPr>
-              <w:t></w:t>
-            </w:r>
-          </w:p>
-          <w:p>
-            <w:pPr>
-              <w:spacing w:line="440" w:lineRule="exact"/>
-              <w:rPr>
-                <w:rFonts w:ascii="Calibri" w:eastAsia="Times New Roman" w:hAnsi="Calibri" w:cs="Calibri"/>
-                <w:color w:val="000000"/>
-                <w:sz w:val="40"/>
-                <w:szCs w:val="40"/>
-              </w:rPr>
-            </w:pPr>
-            <w:r>
-              <w:rPr>
-                <w:rFonts w:ascii="Abyssinica SIL Zaima" w:hAnsi="Abyssinica SIL Zaima" w:cs="Abyssinica SIL Zaima"/>
-                <w:sz w:val="40"/>
-                <w:szCs w:val="40"/>
-              </w:rPr>
-              <w:t></w:t>
-            </w:r>
-            <w:r>
-              <w:rPr>
-                <w:rFonts w:ascii="Abyssinica SIL" w:eastAsia="Times New Roman" w:hAnsi="Abyssinica SIL" w:cs="Abyssinica SIL"/>
-                <w:color w:val="000000"/>
-                <w:sz w:val="40"/>
-                <w:szCs w:val="40"/>
-              </w:rPr>
-              <w:t>ወ</w:t>
-            </w:r>
-            <w:r>
-              <w:rPr>
-                <w:rFonts w:ascii="Abyssinica SIL Zaima" w:hAnsi="Abyssinica SIL Zaima" w:cs="Abyssinica SIL Zaima"/>
-                <w:sz w:val="40"/>
-                <w:szCs w:val="40"/>
-              </w:rPr>
-              <w:t></w:t>
-            </w:r>
-            <w:r>
-              <w:rPr>
-                <w:rFonts w:ascii="Abyssinica SIL" w:eastAsia="Times New Roman" w:hAnsi="Abyssinica SIL" w:cs="Abyssinica SIL"/>
-                <w:color w:val="000000"/>
-                <w:sz w:val="40"/>
-                <w:szCs w:val="40"/>
-              </w:rPr>
-              <w:t>፡</w:t>
-            </w:r>
-            <w:proofErr w:type="spellStart"/>
-            <w:r>
-              <w:rPr>
-                <w:rFonts w:ascii="Abyssinica SIL" w:eastAsia="Times New Roman" w:hAnsi="Abyssinica SIL" w:cs="Abyssinica SIL"/>
-                <w:color w:val="000000"/>
-                <w:sz w:val="40"/>
-                <w:szCs w:val="40"/>
-              </w:rPr>
-              <w:t>ዓመተ፡ወሞተ</w:t>
-            </w:r>
-            <w:r>
-              <w:rPr>
-                <w:rFonts w:ascii="Abyssinica SIL Zaima" w:hAnsi="Abyssinica SIL Zaima" w:cs="Abyssinica SIL Zaima"/>
-                <w:sz w:val="40"/>
-                <w:szCs w:val="40"/>
-              </w:rPr>
-              <w:t></w:t>
-            </w:r>
-            <w:r>
-              <w:rPr>
-                <w:rFonts w:ascii="Abyssinica SIL" w:eastAsia="Times New Roman" w:hAnsi="Abyssinica SIL" w:cs="Abyssinica SIL"/>
-                <w:color w:val="000000"/>
-                <w:sz w:val="40"/>
-                <w:szCs w:val="40"/>
-              </w:rPr>
               <w:t>ወሐ</w:t>
             </w:r>
-            <w:proofErr w:type="spellEnd"/>
           </w:p>
         </w:tc>
       </w:tr>
@@ -1631,7 +1547,6 @@
               </w:rPr>
               <w:t xml:space="preserve"> </w:t>
             </w:r>
-            <w:proofErr w:type="spellStart"/>
             <w:r>
               <w:rPr>
                 <w:rFonts w:ascii="EMUFI Dev" w:hAnsi="EMUFI Dev" w:cs="Abyssinica SIL"/>
@@ -1641,7 +1556,6 @@
               </w:rPr>
               <w:t>ኦሪት</w:t>
             </w:r>
-            <w:proofErr w:type="spellEnd"/>
             <w:r>
               <w:rPr>
                 <w:rFonts w:cstheme="minorHAnsi"/>
@@ -1650,29 +1564,7 @@
                 <w:sz w:val="20"/>
                 <w:szCs w:val="20"/>
               </w:rPr>
-              <w:t xml:space="preserve"> The </w:t>
-            </w:r>
-            <w:proofErr w:type="spellStart"/>
-            <w:r>
-              <w:rPr>
-                <w:rFonts w:cstheme="minorHAnsi"/>
-                <w:i/>
-                <w:iCs/>
-                <w:sz w:val="20"/>
-                <w:szCs w:val="20"/>
-              </w:rPr>
-              <w:t>Octateuch</w:t>
-            </w:r>
-            <w:proofErr w:type="spellEnd"/>
-            <w:r>
-              <w:rPr>
-                <w:rFonts w:cstheme="minorHAnsi"/>
-                <w:i/>
-                <w:iCs/>
-                <w:sz w:val="20"/>
-                <w:szCs w:val="20"/>
-              </w:rPr>
-              <w:t>, (Genesis, Exodus, Leviticus, Numbers, Deuteronomy, Joshua, Judges, Ruth)</w:t>
+              <w:t xml:space="preserve"> The Octateuch, (Genesis, Exodus, Leviticus, Numbers, Deuteronomy, Joshua, Judges, Ruth)</w:t>
             </w:r>
             <w:r>
               <w:rPr>
@@ -1785,7 +1677,7 @@
 </file>
 
 <file path=word/endnotes.xml><?xml version="1.0" encoding="utf-8"?>
-<w:endnotes xmlns:wpc="http://schemas.microsoft.com/office/word/2010/wordprocessingCanvas" xmlns:cx="http://schemas.microsoft.com/office/drawing/2014/chartex" xmlns:cx1="http://schemas.microsoft.com/office/drawing/2015/9/8/chartex" xmlns:cx2="http://schemas.microsoft.com/office/drawing/2015/10/21/chartex" xmlns:cx3="http://schemas.microsoft.com/office/drawing/2016/5/9/chartex" xmlns:cx4="http://schemas.microsoft.com/office/drawing/2016/5/10/chartex" xmlns:cx5="http://schemas.microsoft.com/office/drawing/2016/5/11/chartex" xmlns:cx6="http://schemas.microsoft.com/office/drawing/2016/5/12/chartex" xmlns:cx7="http://schemas.microsoft.com/office/drawing/2016/5/13/chartex" xmlns:cx8="http://schemas.microsoft.com/office/drawing/2016/5/14/chartex" xmlns:mc="http://schemas.openxmlformats.org/markup-compatibility/2006" xmlns:aink="http://schemas.microsoft.com/office/drawing/2016/ink" xmlns:am3d="http://schemas.microsoft.com/office/drawing/2017/model3d" xmlns:o="urn:schemas-microsoft-com:office:office" xmlns:r="http://schemas.openxmlformats.org/officeDocument/2006/relationships" xmlns:m="http://schemas.openxmlformats.org/officeDocument/2006/math" xmlns:v="urn:schemas-microsoft-com:vml" xmlns:wp14="http://schemas.microsoft.com/office/word/2010/wordprocessingDrawing" xmlns:wp="http://schemas.openxmlformats.org/drawingml/2006/wordprocessingDrawing" xmlns:w10="urn:schemas-microsoft-com:office:word" xmlns:w="http://schemas.openxmlformats.org/wordprocessingml/2006/main" xmlns:w14="http://schemas.microsoft.com/office/word/2010/wordml" xmlns:w15="http://schemas.microsoft.com/office/word/2012/wordml" xmlns:w16cid="http://schemas.microsoft.com/office/word/2016/wordml/cid" xmlns:w16se="http://schemas.microsoft.com/office/word/2015/wordml/symex" xmlns:wpg="http://schemas.microsoft.com/office/word/2010/wordprocessingGroup" xmlns:wpi="http://schemas.microsoft.com/office/word/2010/wordprocessingInk" xmlns:wne="http://schemas.microsoft.com/office/word/2006/wordml" xmlns:wps="http://schemas.microsoft.com/office/word/2010/wordprocessingShape" mc:Ignorable="w14 w15 w16se w16cid wp14">
+<w:endnotes xmlns:wpc="http://schemas.microsoft.com/office/word/2010/wordprocessingCanvas" xmlns:cx="http://schemas.microsoft.com/office/drawing/2014/chartex" xmlns:cx1="http://schemas.microsoft.com/office/drawing/2015/9/8/chartex" xmlns:cx2="http://schemas.microsoft.com/office/drawing/2015/10/21/chartex" xmlns:cx3="http://schemas.microsoft.com/office/drawing/2016/5/9/chartex" xmlns:cx4="http://schemas.microsoft.com/office/drawing/2016/5/10/chartex" xmlns:cx5="http://schemas.microsoft.com/office/drawing/2016/5/11/chartex" xmlns:cx6="http://schemas.microsoft.com/office/drawing/2016/5/12/chartex" xmlns:cx7="http://schemas.microsoft.com/office/drawing/2016/5/13/chartex" xmlns:cx8="http://schemas.microsoft.com/office/drawing/2016/5/14/chartex" xmlns:mc="http://schemas.openxmlformats.org/markup-compatibility/2006" xmlns:aink="http://schemas.microsoft.com/office/drawing/2016/ink" xmlns:am3d="http://schemas.microsoft.com/office/drawing/2017/model3d" xmlns:o="urn:schemas-microsoft-com:office:office" xmlns:r="http://schemas.openxmlformats.org/officeDocument/2006/relationships" xmlns:m="http://schemas.openxmlformats.org/officeDocument/2006/math" xmlns:v="urn:schemas-microsoft-com:vml" xmlns:wp14="http://schemas.microsoft.com/office/word/2010/wordprocessingDrawing" xmlns:wp="http://schemas.openxmlformats.org/drawingml/2006/wordprocessingDrawing" xmlns:w10="urn:schemas-microsoft-com:office:word" xmlns:w="http://schemas.openxmlformats.org/wordprocessingml/2006/main" xmlns:w14="http://schemas.microsoft.com/office/word/2010/wordml" xmlns:w15="http://schemas.microsoft.com/office/word/2012/wordml" xmlns:w16cex="http://schemas.microsoft.com/office/word/2018/wordml/cex" xmlns:w16cid="http://schemas.microsoft.com/office/word/2016/wordml/cid" xmlns:w16="http://schemas.microsoft.com/office/word/2018/wordml" xmlns:w16se="http://schemas.microsoft.com/office/word/2015/wordml/symex" xmlns:wpg="http://schemas.microsoft.com/office/word/2010/wordprocessingGroup" xmlns:wpi="http://schemas.microsoft.com/office/word/2010/wordprocessingInk" xmlns:wne="http://schemas.microsoft.com/office/word/2006/wordml" xmlns:wps="http://schemas.microsoft.com/office/word/2010/wordprocessingShape" mc:Ignorable="w14 w15 w16se w16cid w16 w16cex wp14">
   <w:endnote w:type="separator" w:id="-1">
     <w:p>
       <w:pPr>
@@ -1810,7 +1702,7 @@
 </file>
 
 <file path=word/footer1.xml><?xml version="1.0" encoding="utf-8"?>
-<w:ftr xmlns:wpc="http://schemas.microsoft.com/office/word/2010/wordprocessingCanvas" xmlns:cx="http://schemas.microsoft.com/office/drawing/2014/chartex" xmlns:cx1="http://schemas.microsoft.com/office/drawing/2015/9/8/chartex" xmlns:cx2="http://schemas.microsoft.com/office/drawing/2015/10/21/chartex" xmlns:cx3="http://schemas.microsoft.com/office/drawing/2016/5/9/chartex" xmlns:cx4="http://schemas.microsoft.com/office/drawing/2016/5/10/chartex" xmlns:cx5="http://schemas.microsoft.com/office/drawing/2016/5/11/chartex" xmlns:cx6="http://schemas.microsoft.com/office/drawing/2016/5/12/chartex" xmlns:cx7="http://schemas.microsoft.com/office/drawing/2016/5/13/chartex" xmlns:cx8="http://schemas.microsoft.com/office/drawing/2016/5/14/chartex" xmlns:mc="http://schemas.openxmlformats.org/markup-compatibility/2006" xmlns:aink="http://schemas.microsoft.com/office/drawing/2016/ink" xmlns:am3d="http://schemas.microsoft.com/office/drawing/2017/model3d" xmlns:o="urn:schemas-microsoft-com:office:office" xmlns:r="http://schemas.openxmlformats.org/officeDocument/2006/relationships" xmlns:m="http://schemas.openxmlformats.org/officeDocument/2006/math" xmlns:v="urn:schemas-microsoft-com:vml" xmlns:wp14="http://schemas.microsoft.com/office/word/2010/wordprocessingDrawing" xmlns:wp="http://schemas.openxmlformats.org/drawingml/2006/wordprocessingDrawing" xmlns:w10="urn:schemas-microsoft-com:office:word" xmlns:w="http://schemas.openxmlformats.org/wordprocessingml/2006/main" xmlns:w14="http://schemas.microsoft.com/office/word/2010/wordml" xmlns:w15="http://schemas.microsoft.com/office/word/2012/wordml" xmlns:w16cid="http://schemas.microsoft.com/office/word/2016/wordml/cid" xmlns:w16se="http://schemas.microsoft.com/office/word/2015/wordml/symex" xmlns:wpg="http://schemas.microsoft.com/office/word/2010/wordprocessingGroup" xmlns:wpi="http://schemas.microsoft.com/office/word/2010/wordprocessingInk" xmlns:wne="http://schemas.microsoft.com/office/word/2006/wordml" xmlns:wps="http://schemas.microsoft.com/office/word/2010/wordprocessingShape" mc:Ignorable="w14 w15 w16se w16cid wp14">
+<w:ftr xmlns:wpc="http://schemas.microsoft.com/office/word/2010/wordprocessingCanvas" xmlns:cx="http://schemas.microsoft.com/office/drawing/2014/chartex" xmlns:cx1="http://schemas.microsoft.com/office/drawing/2015/9/8/chartex" xmlns:cx2="http://schemas.microsoft.com/office/drawing/2015/10/21/chartex" xmlns:cx3="http://schemas.microsoft.com/office/drawing/2016/5/9/chartex" xmlns:cx4="http://schemas.microsoft.com/office/drawing/2016/5/10/chartex" xmlns:cx5="http://schemas.microsoft.com/office/drawing/2016/5/11/chartex" xmlns:cx6="http://schemas.microsoft.com/office/drawing/2016/5/12/chartex" xmlns:cx7="http://schemas.microsoft.com/office/drawing/2016/5/13/chartex" xmlns:cx8="http://schemas.microsoft.com/office/drawing/2016/5/14/chartex" xmlns:mc="http://schemas.openxmlformats.org/markup-compatibility/2006" xmlns:aink="http://schemas.microsoft.com/office/drawing/2016/ink" xmlns:am3d="http://schemas.microsoft.com/office/drawing/2017/model3d" xmlns:o="urn:schemas-microsoft-com:office:office" xmlns:r="http://schemas.openxmlformats.org/officeDocument/2006/relationships" xmlns:m="http://schemas.openxmlformats.org/officeDocument/2006/math" xmlns:v="urn:schemas-microsoft-com:vml" xmlns:wp14="http://schemas.microsoft.com/office/word/2010/wordprocessingDrawing" xmlns:wp="http://schemas.openxmlformats.org/drawingml/2006/wordprocessingDrawing" xmlns:w10="urn:schemas-microsoft-com:office:word" xmlns:w="http://schemas.openxmlformats.org/wordprocessingml/2006/main" xmlns:w14="http://schemas.microsoft.com/office/word/2010/wordml" xmlns:w15="http://schemas.microsoft.com/office/word/2012/wordml" xmlns:w16cex="http://schemas.microsoft.com/office/word/2018/wordml/cex" xmlns:w16cid="http://schemas.microsoft.com/office/word/2016/wordml/cid" xmlns:w16="http://schemas.microsoft.com/office/word/2018/wordml" xmlns:w16se="http://schemas.microsoft.com/office/word/2015/wordml/symex" xmlns:wpg="http://schemas.microsoft.com/office/word/2010/wordprocessingGroup" xmlns:wpi="http://schemas.microsoft.com/office/word/2010/wordprocessingInk" xmlns:wne="http://schemas.microsoft.com/office/word/2006/wordml" xmlns:wps="http://schemas.microsoft.com/office/word/2010/wordprocessingShape" mc:Ignorable="w14 w15 w16se w16cid w16 w16cex wp14">
   <w:p>
     <w:pPr>
       <w:pStyle w:val="Footer"/>
@@ -1842,7 +1734,7 @@
 </file>
 
 <file path=word/footnotes.xml><?xml version="1.0" encoding="utf-8"?>
-<w:footnotes xmlns:wpc="http://schemas.microsoft.com/office/word/2010/wordprocessingCanvas" xmlns:cx="http://schemas.microsoft.com/office/drawing/2014/chartex" xmlns:cx1="http://schemas.microsoft.com/office/drawing/2015/9/8/chartex" xmlns:cx2="http://schemas.microsoft.com/office/drawing/2015/10/21/chartex" xmlns:cx3="http://schemas.microsoft.com/office/drawing/2016/5/9/chartex" xmlns:cx4="http://schemas.microsoft.com/office/drawing/2016/5/10/chartex" xmlns:cx5="http://schemas.microsoft.com/office/drawing/2016/5/11/chartex" xmlns:cx6="http://schemas.microsoft.com/office/drawing/2016/5/12/chartex" xmlns:cx7="http://schemas.microsoft.com/office/drawing/2016/5/13/chartex" xmlns:cx8="http://schemas.microsoft.com/office/drawing/2016/5/14/chartex" xmlns:mc="http://schemas.openxmlformats.org/markup-compatibility/2006" xmlns:aink="http://schemas.microsoft.com/office/drawing/2016/ink" xmlns:am3d="http://schemas.microsoft.com/office/drawing/2017/model3d" xmlns:o="urn:schemas-microsoft-com:office:office" xmlns:r="http://schemas.openxmlformats.org/officeDocument/2006/relationships" xmlns:m="http://schemas.openxmlformats.org/officeDocument/2006/math" xmlns:v="urn:schemas-microsoft-com:vml" xmlns:wp14="http://schemas.microsoft.com/office/word/2010/wordprocessingDrawing" xmlns:wp="http://schemas.openxmlformats.org/drawingml/2006/wordprocessingDrawing" xmlns:w10="urn:schemas-microsoft-com:office:word" xmlns:w="http://schemas.openxmlformats.org/wordprocessingml/2006/main" xmlns:w14="http://schemas.microsoft.com/office/word/2010/wordml" xmlns:w15="http://schemas.microsoft.com/office/word/2012/wordml" xmlns:w16cid="http://schemas.microsoft.com/office/word/2016/wordml/cid" xmlns:w16se="http://schemas.microsoft.com/office/word/2015/wordml/symex" xmlns:wpg="http://schemas.microsoft.com/office/word/2010/wordprocessingGroup" xmlns:wpi="http://schemas.microsoft.com/office/word/2010/wordprocessingInk" xmlns:wne="http://schemas.microsoft.com/office/word/2006/wordml" xmlns:wps="http://schemas.microsoft.com/office/word/2010/wordprocessingShape" mc:Ignorable="w14 w15 w16se w16cid wp14">
+<w:footnotes xmlns:wpc="http://schemas.microsoft.com/office/word/2010/wordprocessingCanvas" xmlns:cx="http://schemas.microsoft.com/office/drawing/2014/chartex" xmlns:cx1="http://schemas.microsoft.com/office/drawing/2015/9/8/chartex" xmlns:cx2="http://schemas.microsoft.com/office/drawing/2015/10/21/chartex" xmlns:cx3="http://schemas.microsoft.com/office/drawing/2016/5/9/chartex" xmlns:cx4="http://schemas.microsoft.com/office/drawing/2016/5/10/chartex" xmlns:cx5="http://schemas.microsoft.com/office/drawing/2016/5/11/chartex" xmlns:cx6="http://schemas.microsoft.com/office/drawing/2016/5/12/chartex" xmlns:cx7="http://schemas.microsoft.com/office/drawing/2016/5/13/chartex" xmlns:cx8="http://schemas.microsoft.com/office/drawing/2016/5/14/chartex" xmlns:mc="http://schemas.openxmlformats.org/markup-compatibility/2006" xmlns:aink="http://schemas.microsoft.com/office/drawing/2016/ink" xmlns:am3d="http://schemas.microsoft.com/office/drawing/2017/model3d" xmlns:o="urn:schemas-microsoft-com:office:office" xmlns:r="http://schemas.openxmlformats.org/officeDocument/2006/relationships" xmlns:m="http://schemas.openxmlformats.org/officeDocument/2006/math" xmlns:v="urn:schemas-microsoft-com:vml" xmlns:wp14="http://schemas.microsoft.com/office/word/2010/wordprocessingDrawing" xmlns:wp="http://schemas.openxmlformats.org/drawingml/2006/wordprocessingDrawing" xmlns:w10="urn:schemas-microsoft-com:office:word" xmlns:w="http://schemas.openxmlformats.org/wordprocessingml/2006/main" xmlns:w14="http://schemas.microsoft.com/office/word/2010/wordml" xmlns:w15="http://schemas.microsoft.com/office/word/2012/wordml" xmlns:w16cex="http://schemas.microsoft.com/office/word/2018/wordml/cex" xmlns:w16cid="http://schemas.microsoft.com/office/word/2016/wordml/cid" xmlns:w16="http://schemas.microsoft.com/office/word/2018/wordml" xmlns:w16se="http://schemas.microsoft.com/office/word/2015/wordml/symex" xmlns:wpg="http://schemas.microsoft.com/office/word/2010/wordprocessingGroup" xmlns:wpi="http://schemas.microsoft.com/office/word/2010/wordprocessingInk" xmlns:wne="http://schemas.microsoft.com/office/word/2006/wordml" xmlns:wps="http://schemas.microsoft.com/office/word/2010/wordprocessingShape" mc:Ignorable="w14 w15 w16se w16cid w16 w16cex wp14">
   <w:footnote w:type="separator" w:id="-1">
     <w:p>
       <w:pPr>
@@ -1867,7 +1759,7 @@
 </file>
 
 <file path=word/styles.xml><?xml version="1.0" encoding="utf-8"?>
-<w:styles xmlns:mc="http://schemas.openxmlformats.org/markup-compatibility/2006" xmlns:r="http://schemas.openxmlformats.org/officeDocument/2006/relationships" xmlns:w="http://schemas.openxmlformats.org/wordprocessingml/2006/main" xmlns:w14="http://schemas.microsoft.com/office/word/2010/wordml" xmlns:w15="http://schemas.microsoft.com/office/word/2012/wordml" xmlns:w16cid="http://schemas.microsoft.com/office/word/2016/wordml/cid" xmlns:w16se="http://schemas.microsoft.com/office/word/2015/wordml/symex" mc:Ignorable="w14 w15 w16se w16cid">
+<w:styles xmlns:mc="http://schemas.openxmlformats.org/markup-compatibility/2006" xmlns:r="http://schemas.openxmlformats.org/officeDocument/2006/relationships" xmlns:w="http://schemas.openxmlformats.org/wordprocessingml/2006/main" xmlns:w14="http://schemas.microsoft.com/office/word/2010/wordml" xmlns:w15="http://schemas.microsoft.com/office/word/2012/wordml" xmlns:w16cex="http://schemas.microsoft.com/office/word/2018/wordml/cex" xmlns:w16cid="http://schemas.microsoft.com/office/word/2016/wordml/cid" xmlns:w16="http://schemas.microsoft.com/office/word/2018/wordml" xmlns:w16se="http://schemas.microsoft.com/office/word/2015/wordml/symex" mc:Ignorable="w14 w15 w16se w16cid w16 w16cex">
   <w:docDefaults>
     <w:rPrDefault>
       <w:rPr>
@@ -1883,7 +1775,7 @@
       </w:pPr>
     </w:pPrDefault>
   </w:docDefaults>
-  <w:latentStyles w:defLockedState="0" w:defUIPriority="99" w:defSemiHidden="0" w:defUnhideWhenUsed="0" w:defQFormat="0" w:count="375">
+  <w:latentStyles w:defLockedState="0" w:defUIPriority="99" w:defSemiHidden="0" w:defUnhideWhenUsed="0" w:defQFormat="0" w:count="376">
     <w:lsdException w:name="Normal" w:uiPriority="0" w:qFormat="1"/>
     <w:lsdException w:name="heading 1" w:uiPriority="9" w:qFormat="1"/>
     <w:lsdException w:name="heading 2" w:semiHidden="1" w:uiPriority="9" w:unhideWhenUsed="1" w:qFormat="1"/>
@@ -1989,7 +1881,6 @@
     <w:lsdException w:name="HTML Sample" w:semiHidden="1" w:unhideWhenUsed="1"/>
     <w:lsdException w:name="HTML Typewriter" w:semiHidden="1" w:unhideWhenUsed="1"/>
     <w:lsdException w:name="HTML Variable" w:semiHidden="1" w:unhideWhenUsed="1"/>
-    <w:lsdException w:name="Normal Table" w:semiHidden="1" w:unhideWhenUsed="1"/>
     <w:lsdException w:name="annotation subject" w:semiHidden="1" w:unhideWhenUsed="1"/>
     <w:lsdException w:name="No List" w:semiHidden="1" w:unhideWhenUsed="1"/>
     <w:lsdException w:name="Outline List 1" w:semiHidden="1" w:unhideWhenUsed="1"/>
@@ -2036,10 +1927,8 @@
     <w:lsdException w:name="Table Subtle 2" w:semiHidden="1" w:unhideWhenUsed="1"/>
     <w:lsdException w:name="Table Web 1" w:semiHidden="1" w:unhideWhenUsed="1"/>
     <w:lsdException w:name="Table Web 2" w:semiHidden="1" w:unhideWhenUsed="1"/>
-    <w:lsdException w:name="Table Web 3" w:semiHidden="1" w:unhideWhenUsed="1"/>
     <w:lsdException w:name="Balloon Text" w:semiHidden="1" w:unhideWhenUsed="1"/>
     <w:lsdException w:name="Table Grid" w:uiPriority="39"/>
-    <w:lsdException w:name="Table Theme" w:semiHidden="1" w:unhideWhenUsed="1"/>
     <w:lsdException w:name="Placeholder Text" w:semiHidden="1"/>
     <w:lsdException w:name="No Spacing" w:uiPriority="1" w:qFormat="1"/>
     <w:lsdException w:name="Light Shading" w:uiPriority="60"/>
@@ -2259,6 +2148,7 @@
     <w:lsdException w:name="Smart Hyperlink" w:semiHidden="1" w:unhideWhenUsed="1"/>
     <w:lsdException w:name="Hashtag" w:semiHidden="1" w:unhideWhenUsed="1"/>
     <w:lsdException w:name="Unresolved Mention" w:semiHidden="1" w:unhideWhenUsed="1"/>
+    <w:lsdException w:name="Smart Link" w:semiHidden="1" w:unhideWhenUsed="1"/>
   </w:latentStyles>
   <w:style w:type="paragraph" w:default="1" w:styleId="Normal">
     <w:name w:val="Normal"/>

</xml_diff>